<commit_message>
Update Documentation page hébergement.docx
</commit_message>
<xml_diff>
--- a/docs/Documentation page hébergement.docx
+++ b/docs/Documentation page hébergement.docx
@@ -1,6 +1,6 @@
 
 <file path=word/document.xml><?xml version="1.0" encoding="utf-8"?>
-<w:document xmlns:wpc="http://schemas.microsoft.com/office/word/2010/wordprocessingCanvas" xmlns:cx="http://schemas.microsoft.com/office/drawing/2014/chartex" xmlns:cx1="http://schemas.microsoft.com/office/drawing/2015/9/8/chartex" xmlns:mc="http://schemas.openxmlformats.org/markup-compatibility/2006" xmlns:o="urn:schemas-microsoft-com:office:office" xmlns:r="http://schemas.openxmlformats.org/officeDocument/2006/relationships" xmlns:m="http://schemas.openxmlformats.org/officeDocument/2006/math" xmlns:v="urn:schemas-microsoft-com:vml" xmlns:wp14="http://schemas.microsoft.com/office/word/2010/wordprocessingDrawing" xmlns:wp="http://schemas.openxmlformats.org/drawingml/2006/wordprocessingDrawing" xmlns:w10="urn:schemas-microsoft-com:office:word" xmlns:w="http://schemas.openxmlformats.org/wordprocessingml/2006/main" xmlns:w14="http://schemas.microsoft.com/office/word/2010/wordml" xmlns:w15="http://schemas.microsoft.com/office/word/2012/wordml" xmlns:w16se="http://schemas.microsoft.com/office/word/2015/wordml/symex" xmlns:wpg="http://schemas.microsoft.com/office/word/2010/wordprocessingGroup" xmlns:wpi="http://schemas.microsoft.com/office/word/2010/wordprocessingInk" xmlns:wne="http://schemas.microsoft.com/office/word/2006/wordml" xmlns:wps="http://schemas.microsoft.com/office/word/2010/wordprocessingShape" mc:Ignorable="w14 w15 w16se wp14">
+<w:document xmlns:wpc="http://schemas.microsoft.com/office/word/2010/wordprocessingCanvas" xmlns:cx="http://schemas.microsoft.com/office/drawing/2014/chartex" xmlns:cx1="http://schemas.microsoft.com/office/drawing/2015/9/8/chartex" xmlns:cx2="http://schemas.microsoft.com/office/drawing/2015/10/21/chartex" xmlns:cx3="http://schemas.microsoft.com/office/drawing/2016/5/9/chartex" xmlns:cx4="http://schemas.microsoft.com/office/drawing/2016/5/10/chartex" xmlns:cx5="http://schemas.microsoft.com/office/drawing/2016/5/11/chartex" xmlns:cx6="http://schemas.microsoft.com/office/drawing/2016/5/12/chartex" xmlns:cx7="http://schemas.microsoft.com/office/drawing/2016/5/13/chartex" xmlns:cx8="http://schemas.microsoft.com/office/drawing/2016/5/14/chartex" xmlns:mc="http://schemas.openxmlformats.org/markup-compatibility/2006" xmlns:aink="http://schemas.microsoft.com/office/drawing/2016/ink" xmlns:am3d="http://schemas.microsoft.com/office/drawing/2017/model3d" xmlns:o="urn:schemas-microsoft-com:office:office" xmlns:r="http://schemas.openxmlformats.org/officeDocument/2006/relationships" xmlns:m="http://schemas.openxmlformats.org/officeDocument/2006/math" xmlns:v="urn:schemas-microsoft-com:vml" xmlns:wp14="http://schemas.microsoft.com/office/word/2010/wordprocessingDrawing" xmlns:wp="http://schemas.openxmlformats.org/drawingml/2006/wordprocessingDrawing" xmlns:w10="urn:schemas-microsoft-com:office:word" xmlns:w="http://schemas.openxmlformats.org/wordprocessingml/2006/main" xmlns:w14="http://schemas.microsoft.com/office/word/2010/wordml" xmlns:w15="http://schemas.microsoft.com/office/word/2012/wordml" xmlns:w16cid="http://schemas.microsoft.com/office/word/2016/wordml/cid" xmlns:w16se="http://schemas.microsoft.com/office/word/2015/wordml/symex" xmlns:wpg="http://schemas.microsoft.com/office/word/2010/wordprocessingGroup" xmlns:wpi="http://schemas.microsoft.com/office/word/2010/wordprocessingInk" xmlns:wne="http://schemas.microsoft.com/office/word/2006/wordml" xmlns:wps="http://schemas.microsoft.com/office/word/2010/wordprocessingShape" mc:Ignorable="w14 w15 w16se w16cid wp14">
   <w:body>
     <w:sdt>
       <w:sdtPr>
@@ -38,7 +38,7 @@
               <w:color w:val="5B9BD5" w:themeColor="accent1"/>
             </w:rPr>
             <w:drawing>
-              <wp:inline distT="0" distB="0" distL="0" distR="0">
+              <wp:inline distT="0" distB="0" distL="0" distR="0" wp14:anchorId="5230D409" wp14:editId="364330F7">
                 <wp:extent cx="1417320" cy="750898"/>
                 <wp:effectExtent l="0" t="0" r="0" b="0"/>
                 <wp:docPr id="143" name="Image 143"/>
@@ -202,7 +202,7 @@
             <mc:AlternateContent>
               <mc:Choice Requires="wps">
                 <w:drawing>
-                  <wp:anchor distT="0" distB="0" distL="114300" distR="114300" simplePos="0" relativeHeight="251659264" behindDoc="0" locked="0" layoutInCell="1" allowOverlap="1">
+                  <wp:anchor distT="0" distB="0" distL="114300" distR="114300" simplePos="0" relativeHeight="251659264" behindDoc="0" locked="0" layoutInCell="1" allowOverlap="1" wp14:anchorId="4ABA4973" wp14:editId="67A092D2">
                     <wp:simplePos x="0" y="0"/>
                     <wp:positionH relativeFrom="margin">
                       <wp:align>center</wp:align>
@@ -520,7 +520,7 @@
               <w:color w:val="5B9BD5" w:themeColor="accent1"/>
             </w:rPr>
             <w:drawing>
-              <wp:inline distT="0" distB="0" distL="0" distR="0">
+              <wp:inline distT="0" distB="0" distL="0" distR="0" wp14:anchorId="162D7E86" wp14:editId="6A5B944C">
                 <wp:extent cx="758952" cy="478932"/>
                 <wp:effectExtent l="0" t="0" r="3175" b="0"/>
                 <wp:docPr id="144" name="Image 144"/>
@@ -590,7 +590,7 @@
             </w:rPr>
             <w:lastRenderedPageBreak/>
             <w:drawing>
-              <wp:anchor distT="0" distB="0" distL="114300" distR="114300" simplePos="0" relativeHeight="251660288" behindDoc="0" locked="0" layoutInCell="1" allowOverlap="1">
+              <wp:anchor distT="0" distB="0" distL="114300" distR="114300" simplePos="0" relativeHeight="251660288" behindDoc="0" locked="0" layoutInCell="1" allowOverlap="1" wp14:anchorId="56551B99" wp14:editId="1A109D51">
                 <wp:simplePos x="0" y="0"/>
                 <wp:positionH relativeFrom="margin">
                   <wp:align>right</wp:align>
@@ -659,7 +659,7 @@
         </w:rPr>
         <w:lastRenderedPageBreak/>
         <w:drawing>
-          <wp:inline distT="0" distB="0" distL="0" distR="0">
+          <wp:inline distT="0" distB="0" distL="0" distR="0" wp14:anchorId="0A6FF303" wp14:editId="03CA719E">
             <wp:extent cx="5760720" cy="6683375"/>
             <wp:effectExtent l="0" t="0" r="0" b="3175"/>
             <wp:docPr id="14" name="Image 14"/>
@@ -707,7 +707,7 @@
         </w:rPr>
         <w:lastRenderedPageBreak/>
         <w:drawing>
-          <wp:inline distT="0" distB="0" distL="0" distR="0">
+          <wp:inline distT="0" distB="0" distL="0" distR="0" wp14:anchorId="08755E5E" wp14:editId="19B1F6D2">
             <wp:extent cx="5760720" cy="5924550"/>
             <wp:effectExtent l="0" t="0" r="0" b="0"/>
             <wp:docPr id="15" name="Image 15"/>
@@ -755,7 +755,7 @@
         </w:rPr>
         <w:lastRenderedPageBreak/>
         <w:drawing>
-          <wp:inline distT="0" distB="0" distL="0" distR="0">
+          <wp:inline distT="0" distB="0" distL="0" distR="0" wp14:anchorId="5B569261" wp14:editId="233A8701">
             <wp:extent cx="5760720" cy="5924550"/>
             <wp:effectExtent l="0" t="0" r="0" b="0"/>
             <wp:docPr id="16" name="Image 16"/>
@@ -810,7 +810,7 @@
         </w:rPr>
         <w:lastRenderedPageBreak/>
         <w:drawing>
-          <wp:anchor distT="0" distB="0" distL="114300" distR="114300" simplePos="0" relativeHeight="251661312" behindDoc="0" locked="0" layoutInCell="1" allowOverlap="1">
+          <wp:anchor distT="0" distB="0" distL="114300" distR="114300" simplePos="0" relativeHeight="251661312" behindDoc="0" locked="0" layoutInCell="1" allowOverlap="1" wp14:anchorId="1759FD32" wp14:editId="725313BE">
             <wp:simplePos x="0" y="0"/>
             <wp:positionH relativeFrom="column">
               <wp:posOffset>-4445</wp:posOffset>
@@ -913,8 +913,10 @@
           </w:tcPr>
           <w:p>
             <w:r>
-              <w:t>utilisateur</w:t>
-            </w:r>
+              <w:t>Utilisateur</w:t>
+            </w:r>
+            <w:bookmarkStart w:id="0" w:name="_GoBack"/>
+            <w:bookmarkEnd w:id="0"/>
           </w:p>
         </w:tc>
       </w:tr>
@@ -1109,7 +1111,15 @@
               <w:cnfStyle w:val="000000000000" w:firstRow="0" w:lastRow="0" w:firstColumn="0" w:lastColumn="0" w:oddVBand="0" w:evenVBand="0" w:oddHBand="0" w:evenHBand="0" w:firstRowFirstColumn="0" w:firstRowLastColumn="0" w:lastRowFirstColumn="0" w:lastRowLastColumn="0"/>
             </w:pPr>
             <w:r>
-              <w:t>Les élèves dans cette chambres s’affiche</w:t>
+              <w:t xml:space="preserve">Les élèves dans </w:t>
+            </w:r>
+            <w:proofErr w:type="gramStart"/>
+            <w:r>
+              <w:t>cette chambres</w:t>
+            </w:r>
+            <w:proofErr w:type="gramEnd"/>
+            <w:r>
+              <w:t xml:space="preserve"> s’affiche</w:t>
             </w:r>
           </w:p>
         </w:tc>
@@ -1148,8 +1158,13 @@
               <w:cnfStyle w:val="000000100000" w:firstRow="0" w:lastRow="0" w:firstColumn="0" w:lastColumn="0" w:oddVBand="0" w:evenVBand="0" w:oddHBand="1" w:evenHBand="0" w:firstRowFirstColumn="0" w:firstRowLastColumn="0" w:lastRowFirstColumn="0" w:lastRowLastColumn="0"/>
             </w:pPr>
             <w:r>
-              <w:t>Une fenêtre apparait signalant</w:t>
-            </w:r>
+              <w:t xml:space="preserve">Une fenêtre apparait </w:t>
+            </w:r>
+            <w:proofErr w:type="gramStart"/>
+            <w:r>
+              <w:t>signalant</w:t>
+            </w:r>
+            <w:proofErr w:type="gramEnd"/>
             <w:r>
               <w:t xml:space="preserve"> qu’il faut écrire un nom ou prénom</w:t>
             </w:r>
@@ -1226,7 +1241,23 @@
               <w:cnfStyle w:val="000000100000" w:firstRow="0" w:lastRow="0" w:firstColumn="0" w:lastColumn="0" w:oddVBand="0" w:evenVBand="0" w:oddHBand="1" w:evenHBand="0" w:firstRowFirstColumn="0" w:firstRowLastColumn="0" w:lastRowFirstColumn="0" w:lastRowLastColumn="0"/>
             </w:pPr>
             <w:r>
-              <w:t>Le prénom est ajouter a la liste de chambre</w:t>
+              <w:t xml:space="preserve">Le prénom est </w:t>
+            </w:r>
+            <w:proofErr w:type="gramStart"/>
+            <w:r>
+              <w:t>ajouter</w:t>
+            </w:r>
+            <w:proofErr w:type="gramEnd"/>
+            <w:r>
+              <w:t xml:space="preserve"> </w:t>
+            </w:r>
+            <w:proofErr w:type="spellStart"/>
+            <w:r>
+              <w:t>a</w:t>
+            </w:r>
+            <w:proofErr w:type="spellEnd"/>
+            <w:r>
+              <w:t xml:space="preserve"> la liste de chambre</w:t>
             </w:r>
           </w:p>
         </w:tc>
@@ -1262,8 +1293,6 @@
             <w:r>
               <w:t>02</w:t>
             </w:r>
-            <w:bookmarkStart w:id="0" w:name="_GoBack"/>
-            <w:bookmarkEnd w:id="0"/>
             <w:r>
               <w:t>_supp_eleve</w:t>
             </w:r>
@@ -1287,7 +1316,10 @@
           </w:tcPr>
           <w:p>
             <w:r>
-              <w:t>utilisateur</w:t>
+              <w:t>Utilisateur</w:t>
+            </w:r>
+            <w:r>
+              <w:t xml:space="preserve"> </w:t>
             </w:r>
           </w:p>
         </w:tc>
@@ -1483,7 +1515,15 @@
               <w:cnfStyle w:val="000000000000" w:firstRow="0" w:lastRow="0" w:firstColumn="0" w:lastColumn="0" w:oddVBand="0" w:evenVBand="0" w:oddHBand="0" w:evenHBand="0" w:firstRowFirstColumn="0" w:firstRowLastColumn="0" w:lastRowFirstColumn="0" w:lastRowLastColumn="0"/>
             </w:pPr>
             <w:r>
-              <w:t>Les élèves dans cette chambres s’affiche</w:t>
+              <w:t xml:space="preserve">Les élèves dans </w:t>
+            </w:r>
+            <w:proofErr w:type="gramStart"/>
+            <w:r>
+              <w:t>cette chambres</w:t>
+            </w:r>
+            <w:proofErr w:type="gramEnd"/>
+            <w:r>
+              <w:t xml:space="preserve"> s’affiche</w:t>
             </w:r>
           </w:p>
         </w:tc>
@@ -1522,10 +1562,15 @@
               <w:cnfStyle w:val="000000100000" w:firstRow="0" w:lastRow="0" w:firstColumn="0" w:lastColumn="0" w:oddVBand="0" w:evenVBand="0" w:oddHBand="1" w:evenHBand="0" w:firstRowFirstColumn="0" w:firstRowLastColumn="0" w:lastRowFirstColumn="0" w:lastRowLastColumn="0"/>
             </w:pPr>
             <w:r>
-              <w:t>Une fenêtre apparait signalant qu</w:t>
-            </w:r>
-            <w:r>
-              <w:t>’il faut sélectionner un élève</w:t>
+              <w:t xml:space="preserve">Une fenêtre apparait </w:t>
+            </w:r>
+            <w:proofErr w:type="gramStart"/>
+            <w:r>
+              <w:t>signalant</w:t>
+            </w:r>
+            <w:proofErr w:type="gramEnd"/>
+            <w:r>
+              <w:t xml:space="preserve"> qu’il faut sélectionner un élève</w:t>
             </w:r>
           </w:p>
         </w:tc>
@@ -1600,7 +1645,15 @@
               <w:cnfStyle w:val="000000100000" w:firstRow="0" w:lastRow="0" w:firstColumn="0" w:lastColumn="0" w:oddVBand="0" w:evenVBand="0" w:oddHBand="1" w:evenHBand="0" w:firstRowFirstColumn="0" w:firstRowLastColumn="0" w:lastRowFirstColumn="0" w:lastRowLastColumn="0"/>
             </w:pPr>
             <w:r>
-              <w:t>L’élève est supprimer de la chambre</w:t>
+              <w:t xml:space="preserve">L’élève est </w:t>
+            </w:r>
+            <w:proofErr w:type="gramStart"/>
+            <w:r>
+              <w:t>supprimer</w:t>
+            </w:r>
+            <w:proofErr w:type="gramEnd"/>
+            <w:r>
+              <w:t xml:space="preserve"> de la chambre</w:t>
             </w:r>
           </w:p>
         </w:tc>
@@ -1620,7 +1673,7 @@
 </file>
 
 <file path=word/endnotes.xml><?xml version="1.0" encoding="utf-8"?>
-<w:endnotes xmlns:wpc="http://schemas.microsoft.com/office/word/2010/wordprocessingCanvas" xmlns:cx="http://schemas.microsoft.com/office/drawing/2014/chartex" xmlns:cx1="http://schemas.microsoft.com/office/drawing/2015/9/8/chartex" xmlns:mc="http://schemas.openxmlformats.org/markup-compatibility/2006" xmlns:o="urn:schemas-microsoft-com:office:office" xmlns:r="http://schemas.openxmlformats.org/officeDocument/2006/relationships" xmlns:m="http://schemas.openxmlformats.org/officeDocument/2006/math" xmlns:v="urn:schemas-microsoft-com:vml" xmlns:wp14="http://schemas.microsoft.com/office/word/2010/wordprocessingDrawing" xmlns:wp="http://schemas.openxmlformats.org/drawingml/2006/wordprocessingDrawing" xmlns:w10="urn:schemas-microsoft-com:office:word" xmlns:w="http://schemas.openxmlformats.org/wordprocessingml/2006/main" xmlns:w14="http://schemas.microsoft.com/office/word/2010/wordml" xmlns:w15="http://schemas.microsoft.com/office/word/2012/wordml" xmlns:w16se="http://schemas.microsoft.com/office/word/2015/wordml/symex" xmlns:wpg="http://schemas.microsoft.com/office/word/2010/wordprocessingGroup" xmlns:wpi="http://schemas.microsoft.com/office/word/2010/wordprocessingInk" xmlns:wne="http://schemas.microsoft.com/office/word/2006/wordml" xmlns:wps="http://schemas.microsoft.com/office/word/2010/wordprocessingShape" mc:Ignorable="w14 w15 w16se wp14">
+<w:endnotes xmlns:wpc="http://schemas.microsoft.com/office/word/2010/wordprocessingCanvas" xmlns:cx="http://schemas.microsoft.com/office/drawing/2014/chartex" xmlns:cx1="http://schemas.microsoft.com/office/drawing/2015/9/8/chartex" xmlns:cx2="http://schemas.microsoft.com/office/drawing/2015/10/21/chartex" xmlns:cx3="http://schemas.microsoft.com/office/drawing/2016/5/9/chartex" xmlns:cx4="http://schemas.microsoft.com/office/drawing/2016/5/10/chartex" xmlns:cx5="http://schemas.microsoft.com/office/drawing/2016/5/11/chartex" xmlns:cx6="http://schemas.microsoft.com/office/drawing/2016/5/12/chartex" xmlns:cx7="http://schemas.microsoft.com/office/drawing/2016/5/13/chartex" xmlns:cx8="http://schemas.microsoft.com/office/drawing/2016/5/14/chartex" xmlns:mc="http://schemas.openxmlformats.org/markup-compatibility/2006" xmlns:aink="http://schemas.microsoft.com/office/drawing/2016/ink" xmlns:am3d="http://schemas.microsoft.com/office/drawing/2017/model3d" xmlns:o="urn:schemas-microsoft-com:office:office" xmlns:r="http://schemas.openxmlformats.org/officeDocument/2006/relationships" xmlns:m="http://schemas.openxmlformats.org/officeDocument/2006/math" xmlns:v="urn:schemas-microsoft-com:vml" xmlns:wp14="http://schemas.microsoft.com/office/word/2010/wordprocessingDrawing" xmlns:wp="http://schemas.openxmlformats.org/drawingml/2006/wordprocessingDrawing" xmlns:w10="urn:schemas-microsoft-com:office:word" xmlns:w="http://schemas.openxmlformats.org/wordprocessingml/2006/main" xmlns:w14="http://schemas.microsoft.com/office/word/2010/wordml" xmlns:w15="http://schemas.microsoft.com/office/word/2012/wordml" xmlns:w16cid="http://schemas.microsoft.com/office/word/2016/wordml/cid" xmlns:w16se="http://schemas.microsoft.com/office/word/2015/wordml/symex" xmlns:wpg="http://schemas.microsoft.com/office/word/2010/wordprocessingGroup" xmlns:wpi="http://schemas.microsoft.com/office/word/2010/wordprocessingInk" xmlns:wne="http://schemas.microsoft.com/office/word/2006/wordml" xmlns:wps="http://schemas.microsoft.com/office/word/2010/wordprocessingShape" mc:Ignorable="w14 w15 w16se w16cid wp14">
   <w:endnote w:type="separator" w:id="-1">
     <w:p>
       <w:pPr>
@@ -1645,7 +1698,7 @@
 </file>
 
 <file path=word/footnotes.xml><?xml version="1.0" encoding="utf-8"?>
-<w:footnotes xmlns:wpc="http://schemas.microsoft.com/office/word/2010/wordprocessingCanvas" xmlns:cx="http://schemas.microsoft.com/office/drawing/2014/chartex" xmlns:cx1="http://schemas.microsoft.com/office/drawing/2015/9/8/chartex" xmlns:mc="http://schemas.openxmlformats.org/markup-compatibility/2006" xmlns:o="urn:schemas-microsoft-com:office:office" xmlns:r="http://schemas.openxmlformats.org/officeDocument/2006/relationships" xmlns:m="http://schemas.openxmlformats.org/officeDocument/2006/math" xmlns:v="urn:schemas-microsoft-com:vml" xmlns:wp14="http://schemas.microsoft.com/office/word/2010/wordprocessingDrawing" xmlns:wp="http://schemas.openxmlformats.org/drawingml/2006/wordprocessingDrawing" xmlns:w10="urn:schemas-microsoft-com:office:word" xmlns:w="http://schemas.openxmlformats.org/wordprocessingml/2006/main" xmlns:w14="http://schemas.microsoft.com/office/word/2010/wordml" xmlns:w15="http://schemas.microsoft.com/office/word/2012/wordml" xmlns:w16se="http://schemas.microsoft.com/office/word/2015/wordml/symex" xmlns:wpg="http://schemas.microsoft.com/office/word/2010/wordprocessingGroup" xmlns:wpi="http://schemas.microsoft.com/office/word/2010/wordprocessingInk" xmlns:wne="http://schemas.microsoft.com/office/word/2006/wordml" xmlns:wps="http://schemas.microsoft.com/office/word/2010/wordprocessingShape" mc:Ignorable="w14 w15 w16se wp14">
+<w:footnotes xmlns:wpc="http://schemas.microsoft.com/office/word/2010/wordprocessingCanvas" xmlns:cx="http://schemas.microsoft.com/office/drawing/2014/chartex" xmlns:cx1="http://schemas.microsoft.com/office/drawing/2015/9/8/chartex" xmlns:cx2="http://schemas.microsoft.com/office/drawing/2015/10/21/chartex" xmlns:cx3="http://schemas.microsoft.com/office/drawing/2016/5/9/chartex" xmlns:cx4="http://schemas.microsoft.com/office/drawing/2016/5/10/chartex" xmlns:cx5="http://schemas.microsoft.com/office/drawing/2016/5/11/chartex" xmlns:cx6="http://schemas.microsoft.com/office/drawing/2016/5/12/chartex" xmlns:cx7="http://schemas.microsoft.com/office/drawing/2016/5/13/chartex" xmlns:cx8="http://schemas.microsoft.com/office/drawing/2016/5/14/chartex" xmlns:mc="http://schemas.openxmlformats.org/markup-compatibility/2006" xmlns:aink="http://schemas.microsoft.com/office/drawing/2016/ink" xmlns:am3d="http://schemas.microsoft.com/office/drawing/2017/model3d" xmlns:o="urn:schemas-microsoft-com:office:office" xmlns:r="http://schemas.openxmlformats.org/officeDocument/2006/relationships" xmlns:m="http://schemas.openxmlformats.org/officeDocument/2006/math" xmlns:v="urn:schemas-microsoft-com:vml" xmlns:wp14="http://schemas.microsoft.com/office/word/2010/wordprocessingDrawing" xmlns:wp="http://schemas.openxmlformats.org/drawingml/2006/wordprocessingDrawing" xmlns:w10="urn:schemas-microsoft-com:office:word" xmlns:w="http://schemas.openxmlformats.org/wordprocessingml/2006/main" xmlns:w14="http://schemas.microsoft.com/office/word/2010/wordml" xmlns:w15="http://schemas.microsoft.com/office/word/2012/wordml" xmlns:w16cid="http://schemas.microsoft.com/office/word/2016/wordml/cid" xmlns:w16se="http://schemas.microsoft.com/office/word/2015/wordml/symex" xmlns:wpg="http://schemas.microsoft.com/office/word/2010/wordprocessingGroup" xmlns:wpi="http://schemas.microsoft.com/office/word/2010/wordprocessingInk" xmlns:wne="http://schemas.microsoft.com/office/word/2006/wordml" xmlns:wps="http://schemas.microsoft.com/office/word/2010/wordprocessingShape" mc:Ignorable="w14 w15 w16se w16cid wp14">
   <w:footnote w:type="separator" w:id="-1">
     <w:p>
       <w:pPr>
@@ -1670,7 +1723,7 @@
 </file>
 
 <file path=word/styles.xml><?xml version="1.0" encoding="utf-8"?>
-<w:styles xmlns:mc="http://schemas.openxmlformats.org/markup-compatibility/2006" xmlns:r="http://schemas.openxmlformats.org/officeDocument/2006/relationships" xmlns:w="http://schemas.openxmlformats.org/wordprocessingml/2006/main" xmlns:w14="http://schemas.microsoft.com/office/word/2010/wordml" xmlns:w15="http://schemas.microsoft.com/office/word/2012/wordml" xmlns:w16se="http://schemas.microsoft.com/office/word/2015/wordml/symex" mc:Ignorable="w14 w15 w16se">
+<w:styles xmlns:mc="http://schemas.openxmlformats.org/markup-compatibility/2006" xmlns:r="http://schemas.openxmlformats.org/officeDocument/2006/relationships" xmlns:w="http://schemas.openxmlformats.org/wordprocessingml/2006/main" xmlns:w14="http://schemas.microsoft.com/office/word/2010/wordml" xmlns:w15="http://schemas.microsoft.com/office/word/2012/wordml" xmlns:w16cid="http://schemas.microsoft.com/office/word/2016/wordml/cid" xmlns:w16se="http://schemas.microsoft.com/office/word/2015/wordml/symex" mc:Ignorable="w14 w15 w16se w16cid">
   <w:docDefaults>
     <w:rPrDefault>
       <w:rPr>
@@ -1686,7 +1739,7 @@
       </w:pPr>
     </w:pPrDefault>
   </w:docDefaults>
-  <w:latentStyles w:defLockedState="0" w:defUIPriority="99" w:defSemiHidden="0" w:defUnhideWhenUsed="0" w:defQFormat="0" w:count="371">
+  <w:latentStyles w:defLockedState="0" w:defUIPriority="99" w:defSemiHidden="0" w:defUnhideWhenUsed="0" w:defQFormat="0" w:count="375">
     <w:lsdException w:name="Normal" w:uiPriority="0" w:qFormat="1"/>
     <w:lsdException w:name="heading 1" w:uiPriority="9" w:qFormat="1"/>
     <w:lsdException w:name="heading 2" w:semiHidden="1" w:uiPriority="9" w:unhideWhenUsed="1" w:qFormat="1"/>
@@ -1792,7 +1845,6 @@
     <w:lsdException w:name="HTML Sample" w:semiHidden="1" w:unhideWhenUsed="1"/>
     <w:lsdException w:name="HTML Typewriter" w:semiHidden="1" w:unhideWhenUsed="1"/>
     <w:lsdException w:name="HTML Variable" w:semiHidden="1" w:unhideWhenUsed="1"/>
-    <w:lsdException w:name="Normal Table" w:semiHidden="1" w:unhideWhenUsed="1"/>
     <w:lsdException w:name="annotation subject" w:semiHidden="1" w:unhideWhenUsed="1"/>
     <w:lsdException w:name="No List" w:semiHidden="1" w:unhideWhenUsed="1"/>
     <w:lsdException w:name="Outline List 1" w:semiHidden="1" w:unhideWhenUsed="1"/>
@@ -1836,10 +1888,8 @@
     <w:lsdException w:name="Table Elegant" w:semiHidden="1" w:unhideWhenUsed="1"/>
     <w:lsdException w:name="Table Professional" w:semiHidden="1" w:unhideWhenUsed="1"/>
     <w:lsdException w:name="Table Subtle 1" w:semiHidden="1" w:unhideWhenUsed="1"/>
-    <w:lsdException w:name="Table Subtle 2" w:semiHidden="1" w:unhideWhenUsed="1"/>
     <w:lsdException w:name="Table Web 1" w:semiHidden="1" w:unhideWhenUsed="1"/>
     <w:lsdException w:name="Table Web 2" w:semiHidden="1" w:unhideWhenUsed="1"/>
-    <w:lsdException w:name="Table Web 3" w:semiHidden="1" w:unhideWhenUsed="1"/>
     <w:lsdException w:name="Balloon Text" w:semiHidden="1" w:unhideWhenUsed="1"/>
     <w:lsdException w:name="Table Grid" w:uiPriority="39"/>
     <w:lsdException w:name="Table Theme" w:semiHidden="1" w:unhideWhenUsed="1"/>
@@ -2058,6 +2108,10 @@
     <w:lsdException w:name="List Table 5 Dark Accent 6" w:uiPriority="50"/>
     <w:lsdException w:name="List Table 6 Colorful Accent 6" w:uiPriority="51"/>
     <w:lsdException w:name="List Table 7 Colorful Accent 6" w:uiPriority="52"/>
+    <w:lsdException w:name="Mention" w:semiHidden="1" w:unhideWhenUsed="1"/>
+    <w:lsdException w:name="Smart Hyperlink" w:semiHidden="1" w:unhideWhenUsed="1"/>
+    <w:lsdException w:name="Hashtag" w:semiHidden="1" w:unhideWhenUsed="1"/>
+    <w:lsdException w:name="Unresolved Mention" w:semiHidden="1" w:unhideWhenUsed="1"/>
   </w:latentStyles>
   <w:style w:type="paragraph" w:default="1" w:styleId="Normal">
     <w:name w:val="Normal"/>
@@ -2323,11 +2377,41 @@
       </w:tcPr>
     </w:tblStylePr>
   </w:style>
+  <w:style w:type="paragraph" w:styleId="Textedebulles">
+    <w:name w:val="Balloon Text"/>
+    <w:basedOn w:val="Normal"/>
+    <w:link w:val="TextedebullesCar"/>
+    <w:uiPriority w:val="99"/>
+    <w:semiHidden/>
+    <w:unhideWhenUsed/>
+    <w:rsid w:val="00125115"/>
+    <w:pPr>
+      <w:spacing w:after="0" w:line="240" w:lineRule="auto"/>
+    </w:pPr>
+    <w:rPr>
+      <w:rFonts w:ascii="Segoe UI" w:hAnsi="Segoe UI" w:cs="Segoe UI"/>
+      <w:sz w:val="18"/>
+      <w:szCs w:val="18"/>
+    </w:rPr>
+  </w:style>
+  <w:style w:type="character" w:customStyle="1" w:styleId="TextedebullesCar">
+    <w:name w:val="Texte de bulles Car"/>
+    <w:basedOn w:val="Policepardfaut"/>
+    <w:link w:val="Textedebulles"/>
+    <w:uiPriority w:val="99"/>
+    <w:semiHidden/>
+    <w:rsid w:val="00125115"/>
+    <w:rPr>
+      <w:rFonts w:ascii="Segoe UI" w:hAnsi="Segoe UI" w:cs="Segoe UI"/>
+      <w:sz w:val="18"/>
+      <w:szCs w:val="18"/>
+    </w:rPr>
+  </w:style>
 </w:styles>
 </file>
 
 <file path=word/glossary/document.xml><?xml version="1.0" encoding="utf-8"?>
-<w:glossaryDocument xmlns:wpc="http://schemas.microsoft.com/office/word/2010/wordprocessingCanvas" xmlns:cx="http://schemas.microsoft.com/office/drawing/2014/chartex" xmlns:cx1="http://schemas.microsoft.com/office/drawing/2015/9/8/chartex" xmlns:mc="http://schemas.openxmlformats.org/markup-compatibility/2006" xmlns:o="urn:schemas-microsoft-com:office:office" xmlns:r="http://schemas.openxmlformats.org/officeDocument/2006/relationships" xmlns:m="http://schemas.openxmlformats.org/officeDocument/2006/math" xmlns:v="urn:schemas-microsoft-com:vml" xmlns:wp14="http://schemas.microsoft.com/office/word/2010/wordprocessingDrawing" xmlns:wp="http://schemas.openxmlformats.org/drawingml/2006/wordprocessingDrawing" xmlns:w10="urn:schemas-microsoft-com:office:word" xmlns:w="http://schemas.openxmlformats.org/wordprocessingml/2006/main" xmlns:w14="http://schemas.microsoft.com/office/word/2010/wordml" xmlns:w15="http://schemas.microsoft.com/office/word/2012/wordml" xmlns:w16se="http://schemas.microsoft.com/office/word/2015/wordml/symex" xmlns:wpg="http://schemas.microsoft.com/office/word/2010/wordprocessingGroup" xmlns:wpi="http://schemas.microsoft.com/office/word/2010/wordprocessingInk" xmlns:wne="http://schemas.microsoft.com/office/word/2006/wordml" xmlns:wps="http://schemas.microsoft.com/office/word/2010/wordprocessingShape" mc:Ignorable="w14 w15 w16se wp14">
+<w:glossaryDocument xmlns:wpc="http://schemas.microsoft.com/office/word/2010/wordprocessingCanvas" xmlns:cx="http://schemas.microsoft.com/office/drawing/2014/chartex" xmlns:cx1="http://schemas.microsoft.com/office/drawing/2015/9/8/chartex" xmlns:cx2="http://schemas.microsoft.com/office/drawing/2015/10/21/chartex" xmlns:cx3="http://schemas.microsoft.com/office/drawing/2016/5/9/chartex" xmlns:cx4="http://schemas.microsoft.com/office/drawing/2016/5/10/chartex" xmlns:cx5="http://schemas.microsoft.com/office/drawing/2016/5/11/chartex" xmlns:cx6="http://schemas.microsoft.com/office/drawing/2016/5/12/chartex" xmlns:cx7="http://schemas.microsoft.com/office/drawing/2016/5/13/chartex" xmlns:cx8="http://schemas.microsoft.com/office/drawing/2016/5/14/chartex" xmlns:mc="http://schemas.openxmlformats.org/markup-compatibility/2006" xmlns:aink="http://schemas.microsoft.com/office/drawing/2016/ink" xmlns:am3d="http://schemas.microsoft.com/office/drawing/2017/model3d" xmlns:o="urn:schemas-microsoft-com:office:office" xmlns:r="http://schemas.openxmlformats.org/officeDocument/2006/relationships" xmlns:m="http://schemas.openxmlformats.org/officeDocument/2006/math" xmlns:v="urn:schemas-microsoft-com:vml" xmlns:wp14="http://schemas.microsoft.com/office/word/2010/wordprocessingDrawing" xmlns:wp="http://schemas.openxmlformats.org/drawingml/2006/wordprocessingDrawing" xmlns:w10="urn:schemas-microsoft-com:office:word" xmlns:w="http://schemas.openxmlformats.org/wordprocessingml/2006/main" xmlns:w14="http://schemas.microsoft.com/office/word/2010/wordml" xmlns:w15="http://schemas.microsoft.com/office/word/2012/wordml" xmlns:w16cid="http://schemas.microsoft.com/office/word/2016/wordml/cid" xmlns:w16se="http://schemas.microsoft.com/office/word/2015/wordml/symex" xmlns:wpg="http://schemas.microsoft.com/office/word/2010/wordprocessingGroup" xmlns:wpi="http://schemas.microsoft.com/office/word/2010/wordprocessingInk" xmlns:wne="http://schemas.microsoft.com/office/word/2006/wordml" xmlns:wps="http://schemas.microsoft.com/office/word/2010/wordprocessingShape" mc:Ignorable="w14 w15 w16se w16cid wp14">
   <w:docParts>
     <w:docPart>
       <w:docPartPr>
@@ -2353,7 +2437,7 @@
             <w:rPr>
               <w:rFonts w:asciiTheme="majorHAnsi" w:eastAsiaTheme="majorEastAsia" w:hAnsiTheme="majorHAnsi" w:cstheme="majorBidi"/>
               <w:caps/>
-              <w:color w:val="5B9BD5" w:themeColor="accent1"/>
+              <w:color w:val="4472C4" w:themeColor="accent1"/>
               <w:sz w:val="80"/>
               <w:szCs w:val="80"/>
               <w:lang w:val="fr-FR"/>
@@ -2385,7 +2469,7 @@
           </w:pPr>
           <w:r>
             <w:rPr>
-              <w:color w:val="5B9BD5" w:themeColor="accent1"/>
+              <w:color w:val="4472C4" w:themeColor="accent1"/>
               <w:sz w:val="28"/>
               <w:szCs w:val="28"/>
               <w:lang w:val="fr-FR"/>
@@ -2400,13 +2484,13 @@
 </file>
 
 <file path=word/glossary/fontTable.xml><?xml version="1.0" encoding="utf-8"?>
-<w:fonts xmlns:mc="http://schemas.openxmlformats.org/markup-compatibility/2006" xmlns:r="http://schemas.openxmlformats.org/officeDocument/2006/relationships" xmlns:w="http://schemas.openxmlformats.org/wordprocessingml/2006/main" xmlns:w14="http://schemas.microsoft.com/office/word/2010/wordml" xmlns:w15="http://schemas.microsoft.com/office/word/2012/wordml" xmlns:w16se="http://schemas.microsoft.com/office/word/2015/wordml/symex" mc:Ignorable="w14 w15 w16se">
+<w:fonts xmlns:mc="http://schemas.openxmlformats.org/markup-compatibility/2006" xmlns:r="http://schemas.openxmlformats.org/officeDocument/2006/relationships" xmlns:w="http://schemas.openxmlformats.org/wordprocessingml/2006/main" xmlns:w14="http://schemas.microsoft.com/office/word/2010/wordml" xmlns:w15="http://schemas.microsoft.com/office/word/2012/wordml" xmlns:w16cid="http://schemas.microsoft.com/office/word/2016/wordml/cid" xmlns:w16se="http://schemas.microsoft.com/office/word/2015/wordml/symex" mc:Ignorable="w14 w15 w16se w16cid">
   <w:font w:name="Calibri">
     <w:panose1 w:val="020F0502020204030204"/>
     <w:charset w:val="00"/>
     <w:family w:val="swiss"/>
     <w:pitch w:val="variable"/>
-    <w:sig w:usb0="E0002AFF" w:usb1="C000247B" w:usb2="00000009" w:usb3="00000000" w:csb0="000001FF" w:csb1="00000000"/>
+    <w:sig w:usb0="E4002EFF" w:usb1="C000247B" w:usb2="00000009" w:usb3="00000000" w:csb0="000001FF" w:csb1="00000000"/>
   </w:font>
   <w:font w:name="Times New Roman">
     <w:panose1 w:val="02020603050405020304"/>
@@ -2420,13 +2504,20 @@
     <w:charset w:val="00"/>
     <w:family w:val="swiss"/>
     <w:pitch w:val="variable"/>
-    <w:sig w:usb0="E0002AFF" w:usb1="C000247B" w:usb2="00000009" w:usb3="00000000" w:csb0="000001FF" w:csb1="00000000"/>
+    <w:sig w:usb0="E4002EFF" w:usb1="C000247B" w:usb2="00000009" w:usb3="00000000" w:csb0="000001FF" w:csb1="00000000"/>
+  </w:font>
+  <w:font w:name="Segoe UI">
+    <w:panose1 w:val="020B0502040204020203"/>
+    <w:charset w:val="00"/>
+    <w:family w:val="swiss"/>
+    <w:pitch w:val="variable"/>
+    <w:sig w:usb0="E4002EFF" w:usb1="C000E47F" w:usb2="00000009" w:usb3="00000000" w:csb0="000001FF" w:csb1="00000000"/>
   </w:font>
 </w:fonts>
 </file>
 
 <file path=word/glossary/settings.xml><?xml version="1.0" encoding="utf-8"?>
-<w:settings xmlns:mc="http://schemas.openxmlformats.org/markup-compatibility/2006" xmlns:o="urn:schemas-microsoft-com:office:office" xmlns:r="http://schemas.openxmlformats.org/officeDocument/2006/relationships" xmlns:m="http://schemas.openxmlformats.org/officeDocument/2006/math" xmlns:v="urn:schemas-microsoft-com:vml" xmlns:w10="urn:schemas-microsoft-com:office:word" xmlns:w="http://schemas.openxmlformats.org/wordprocessingml/2006/main" xmlns:w14="http://schemas.microsoft.com/office/word/2010/wordml" xmlns:w15="http://schemas.microsoft.com/office/word/2012/wordml" xmlns:w16se="http://schemas.microsoft.com/office/word/2015/wordml/symex" xmlns:sl="http://schemas.openxmlformats.org/schemaLibrary/2006/main" mc:Ignorable="w14 w15 w16se">
+<w:settings xmlns:mc="http://schemas.openxmlformats.org/markup-compatibility/2006" xmlns:o="urn:schemas-microsoft-com:office:office" xmlns:r="http://schemas.openxmlformats.org/officeDocument/2006/relationships" xmlns:m="http://schemas.openxmlformats.org/officeDocument/2006/math" xmlns:v="urn:schemas-microsoft-com:vml" xmlns:w10="urn:schemas-microsoft-com:office:word" xmlns:w="http://schemas.openxmlformats.org/wordprocessingml/2006/main" xmlns:w14="http://schemas.microsoft.com/office/word/2010/wordml" xmlns:w15="http://schemas.microsoft.com/office/word/2012/wordml" xmlns:w16cid="http://schemas.microsoft.com/office/word/2016/wordml/cid" xmlns:w16se="http://schemas.microsoft.com/office/word/2015/wordml/symex" xmlns:sl="http://schemas.openxmlformats.org/schemaLibrary/2006/main" mc:Ignorable="w14 w15 w16se w16cid">
   <w:view w:val="normal"/>
   <w:defaultTabStop w:val="708"/>
   <w:hyphenationZone w:val="425"/>
@@ -2438,6 +2529,7 @@
     <w:compatSetting w:name="enableOpenTypeFeatures" w:uri="http://schemas.microsoft.com/office/word" w:val="1"/>
     <w:compatSetting w:name="doNotFlipMirrorIndents" w:uri="http://schemas.microsoft.com/office/word" w:val="1"/>
     <w:compatSetting w:name="differentiateMultirowTableHeaders" w:uri="http://schemas.microsoft.com/office/word" w:val="1"/>
+    <w:compatSetting w:name="useWord2013TrackBottomHyphenation" w:uri="http://schemas.microsoft.com/office/word" w:val="1"/>
   </w:compat>
   <w:rsids>
     <w:rsidRoot w:val="008B3B98"/>
@@ -2468,7 +2560,7 @@
 </file>
 
 <file path=word/glossary/styles.xml><?xml version="1.0" encoding="utf-8"?>
-<w:styles xmlns:mc="http://schemas.openxmlformats.org/markup-compatibility/2006" xmlns:r="http://schemas.openxmlformats.org/officeDocument/2006/relationships" xmlns:w="http://schemas.openxmlformats.org/wordprocessingml/2006/main" xmlns:w14="http://schemas.microsoft.com/office/word/2010/wordml" xmlns:w15="http://schemas.microsoft.com/office/word/2012/wordml" xmlns:w16se="http://schemas.microsoft.com/office/word/2015/wordml/symex" mc:Ignorable="w14 w15 w16se">
+<w:styles xmlns:mc="http://schemas.openxmlformats.org/markup-compatibility/2006" xmlns:r="http://schemas.openxmlformats.org/officeDocument/2006/relationships" xmlns:w="http://schemas.openxmlformats.org/wordprocessingml/2006/main" xmlns:w14="http://schemas.microsoft.com/office/word/2010/wordml" xmlns:w15="http://schemas.microsoft.com/office/word/2012/wordml" xmlns:w16cid="http://schemas.microsoft.com/office/word/2016/wordml/cid" xmlns:w16se="http://schemas.microsoft.com/office/word/2015/wordml/symex" mc:Ignorable="w14 w15 w16se w16cid">
   <w:docDefaults>
     <w:rPrDefault>
       <w:rPr>
@@ -2484,7 +2576,7 @@
       </w:pPr>
     </w:pPrDefault>
   </w:docDefaults>
-  <w:latentStyles w:defLockedState="0" w:defUIPriority="99" w:defSemiHidden="0" w:defUnhideWhenUsed="0" w:defQFormat="0" w:count="371">
+  <w:latentStyles w:defLockedState="0" w:defUIPriority="99" w:defSemiHidden="0" w:defUnhideWhenUsed="0" w:defQFormat="0" w:count="375">
     <w:lsdException w:name="Normal" w:uiPriority="0" w:qFormat="1"/>
     <w:lsdException w:name="heading 1" w:uiPriority="9" w:qFormat="1"/>
     <w:lsdException w:name="heading 2" w:semiHidden="1" w:uiPriority="9" w:unhideWhenUsed="1" w:qFormat="1"/>
@@ -2590,7 +2682,6 @@
     <w:lsdException w:name="HTML Sample" w:semiHidden="1" w:unhideWhenUsed="1"/>
     <w:lsdException w:name="HTML Typewriter" w:semiHidden="1" w:unhideWhenUsed="1"/>
     <w:lsdException w:name="HTML Variable" w:semiHidden="1" w:unhideWhenUsed="1"/>
-    <w:lsdException w:name="Normal Table" w:semiHidden="1" w:unhideWhenUsed="1"/>
     <w:lsdException w:name="annotation subject" w:semiHidden="1" w:unhideWhenUsed="1"/>
     <w:lsdException w:name="No List" w:semiHidden="1" w:unhideWhenUsed="1"/>
     <w:lsdException w:name="Outline List 1" w:semiHidden="1" w:unhideWhenUsed="1"/>
@@ -2634,10 +2725,8 @@
     <w:lsdException w:name="Table Elegant" w:semiHidden="1" w:unhideWhenUsed="1"/>
     <w:lsdException w:name="Table Professional" w:semiHidden="1" w:unhideWhenUsed="1"/>
     <w:lsdException w:name="Table Subtle 1" w:semiHidden="1" w:unhideWhenUsed="1"/>
-    <w:lsdException w:name="Table Subtle 2" w:semiHidden="1" w:unhideWhenUsed="1"/>
     <w:lsdException w:name="Table Web 1" w:semiHidden="1" w:unhideWhenUsed="1"/>
     <w:lsdException w:name="Table Web 2" w:semiHidden="1" w:unhideWhenUsed="1"/>
-    <w:lsdException w:name="Table Web 3" w:semiHidden="1" w:unhideWhenUsed="1"/>
     <w:lsdException w:name="Balloon Text" w:semiHidden="1" w:unhideWhenUsed="1"/>
     <w:lsdException w:name="Table Grid" w:uiPriority="39"/>
     <w:lsdException w:name="Table Theme" w:semiHidden="1" w:unhideWhenUsed="1"/>
@@ -2856,6 +2945,10 @@
     <w:lsdException w:name="List Table 5 Dark Accent 6" w:uiPriority="50"/>
     <w:lsdException w:name="List Table 6 Colorful Accent 6" w:uiPriority="51"/>
     <w:lsdException w:name="List Table 7 Colorful Accent 6" w:uiPriority="52"/>
+    <w:lsdException w:name="Mention" w:semiHidden="1" w:unhideWhenUsed="1"/>
+    <w:lsdException w:name="Smart Hyperlink" w:semiHidden="1" w:unhideWhenUsed="1"/>
+    <w:lsdException w:name="Hashtag" w:semiHidden="1" w:unhideWhenUsed="1"/>
+    <w:lsdException w:name="Unresolved Mention" w:semiHidden="1" w:unhideWhenUsed="1"/>
   </w:latentStyles>
   <w:style w:type="paragraph" w:default="1" w:styleId="Normal">
     <w:name w:val="Normal"/>
@@ -2900,7 +2993,7 @@
 </file>
 
 <file path=word/glossary/webSettings.xml><?xml version="1.0" encoding="utf-8"?>
-<w:webSettings xmlns:mc="http://schemas.openxmlformats.org/markup-compatibility/2006" xmlns:r="http://schemas.openxmlformats.org/officeDocument/2006/relationships" xmlns:w="http://schemas.openxmlformats.org/wordprocessingml/2006/main" xmlns:w14="http://schemas.microsoft.com/office/word/2010/wordml" xmlns:w15="http://schemas.microsoft.com/office/word/2012/wordml" xmlns:w16se="http://schemas.microsoft.com/office/word/2015/wordml/symex" mc:Ignorable="w14 w15 w16se">
+<w:webSettings xmlns:mc="http://schemas.openxmlformats.org/markup-compatibility/2006" xmlns:r="http://schemas.openxmlformats.org/officeDocument/2006/relationships" xmlns:w="http://schemas.openxmlformats.org/wordprocessingml/2006/main" xmlns:w14="http://schemas.microsoft.com/office/word/2010/wordml" xmlns:w15="http://schemas.microsoft.com/office/word/2012/wordml" xmlns:w16cid="http://schemas.microsoft.com/office/word/2016/wordml/cid" xmlns:w16se="http://schemas.microsoft.com/office/word/2015/wordml/symex" mc:Ignorable="w14 w15 w16se w16cid">
   <w:optimizeForBrowser/>
   <w:allowPNG/>
 </w:webSettings>

</xml_diff>